<commit_message>
avancer carnet de bord
</commit_message>
<xml_diff>
--- a/Marceny Nel/journal de bord Nel Marceny.docx
+++ b/Marceny Nel/journal de bord Nel Marceny.docx
@@ -16,8 +16,30 @@
         <w:t xml:space="preserve"> création d’un dossier de dépôt sur GitHub.</w:t>
       </w:r>
     </w:p>
+    <w:p>
+      <w:r>
+        <w:t xml:space="preserve">-05/09/2024 mise en place deux 3 os sur des </w:t>
+      </w:r>
+      <w:proofErr w:type="spellStart"/>
+      <w:r>
+        <w:t>rasberry</w:t>
+      </w:r>
+      <w:proofErr w:type="spellEnd"/>
+      <w:r>
+        <w:t xml:space="preserve">  car les autre PC ne peuvent pas le faire je l’ai fait pour les 3 groupe présent ce jour la, l’écriture de OS a pris 1h par groupe. Création du programme de collecte de la température.</w:t>
+      </w:r>
+    </w:p>
     <w:p/>
     <w:p>
+      <w:r>
+        <w:t xml:space="preserve">-10/09/2024 absent  RDV banc </w:t>
+      </w:r>
+    </w:p>
+    <w:p/>
+    <w:p>
+      <w:r>
+        <w:t xml:space="preserve">-11/09/2024 </w:t>
+      </w:r>
       <w:r>
         <w:t xml:space="preserve"> </w:t>
       </w:r>

</xml_diff>